<commit_message>
em busca da medalha
</commit_message>
<xml_diff>
--- a/documentacao/part.2 - tecnologias usadas.docx
+++ b/documentacao/part.2 - tecnologias usadas.docx
@@ -165,45 +165,8 @@
           <w:sz w:val="24"/>
           <w:szCs w:val="24"/>
         </w:rPr>
-        <w:t xml:space="preserve">Segundo a w3tech node JS é usado por pelo menos 30 milhões de websites no mundo todo, o que prova sua eficiência naquilo que ele propõe. Outro dado que mostra a eficiência do Node são as grandes empresas que usam dos seus recursos, alguns exemplos são: </w:t>
-      </w:r>
-      <w:proofErr w:type="spellStart"/>
-      <w:r>
-        <w:rPr>
-          <w:rFonts w:ascii="Times New Roman" w:hAnsi="Times New Roman" w:cs="Times New Roman"/>
-          <w:sz w:val="24"/>
-          <w:szCs w:val="24"/>
-        </w:rPr>
-        <w:t>Amazon</w:t>
-      </w:r>
-      <w:proofErr w:type="spellEnd"/>
-      <w:r>
-        <w:rPr>
-          <w:rFonts w:ascii="Times New Roman" w:hAnsi="Times New Roman" w:cs="Times New Roman"/>
-          <w:sz w:val="24"/>
-          <w:szCs w:val="24"/>
-        </w:rPr>
-        <w:t xml:space="preserve">, Netflix, </w:t>
-      </w:r>
-      <w:proofErr w:type="spellStart"/>
-      <w:r>
-        <w:rPr>
-          <w:rFonts w:ascii="Times New Roman" w:hAnsi="Times New Roman" w:cs="Times New Roman"/>
-          <w:sz w:val="24"/>
-          <w:szCs w:val="24"/>
-        </w:rPr>
-        <w:t>Reddit</w:t>
-      </w:r>
-      <w:proofErr w:type="spellEnd"/>
-      <w:r>
-        <w:rPr>
-          <w:rFonts w:ascii="Times New Roman" w:hAnsi="Times New Roman" w:cs="Times New Roman"/>
-          <w:sz w:val="24"/>
-          <w:szCs w:val="24"/>
-        </w:rPr>
-        <w:t>, LinkedIn. De acordo com </w:t>
-      </w:r>
-      <w:proofErr w:type="spellStart"/>
+        <w:t>Segundo a w3tech node JS é usado por pelo menos 30 milhões de websites no mundo todo, o que prova sua eficiência naquilo que ele propõe. Outro dado que mostra a eficiência do Node são as grandes empresas que usam dos seus recursos, alguns exemplos são: Amazon, Netflix, Reddit, LinkedIn. De acordo com </w:t>
+      </w:r>
       <w:r>
         <w:rPr>
           <w:rFonts w:ascii="Times New Roman" w:hAnsi="Times New Roman" w:cs="Times New Roman"/>
@@ -211,49 +174,8 @@
           <w:szCs w:val="24"/>
           <w:bdr w:val="none" w:sz="0" w:space="0" w:color="auto" w:frame="1"/>
         </w:rPr>
-        <w:t>StackOverflow’s</w:t>
-      </w:r>
-      <w:proofErr w:type="spellEnd"/>
-      <w:r>
-        <w:rPr>
-          <w:rFonts w:ascii="Times New Roman" w:hAnsi="Times New Roman" w:cs="Times New Roman"/>
-          <w:sz w:val="24"/>
-          <w:szCs w:val="24"/>
-          <w:bdr w:val="none" w:sz="0" w:space="0" w:color="auto" w:frame="1"/>
-        </w:rPr>
-        <w:t xml:space="preserve"> 2021 </w:t>
-      </w:r>
-      <w:proofErr w:type="spellStart"/>
-      <w:r>
-        <w:rPr>
-          <w:rFonts w:ascii="Times New Roman" w:hAnsi="Times New Roman" w:cs="Times New Roman"/>
-          <w:sz w:val="24"/>
-          <w:szCs w:val="24"/>
-          <w:bdr w:val="none" w:sz="0" w:space="0" w:color="auto" w:frame="1"/>
-        </w:rPr>
-        <w:t>Developer</w:t>
-      </w:r>
-      <w:proofErr w:type="spellEnd"/>
-      <w:r>
-        <w:rPr>
-          <w:rFonts w:ascii="Times New Roman" w:hAnsi="Times New Roman" w:cs="Times New Roman"/>
-          <w:sz w:val="24"/>
-          <w:szCs w:val="24"/>
-          <w:bdr w:val="none" w:sz="0" w:space="0" w:color="auto" w:frame="1"/>
-        </w:rPr>
-        <w:t xml:space="preserve"> </w:t>
-      </w:r>
-      <w:proofErr w:type="spellStart"/>
-      <w:r>
-        <w:rPr>
-          <w:rFonts w:ascii="Times New Roman" w:hAnsi="Times New Roman" w:cs="Times New Roman"/>
-          <w:sz w:val="24"/>
-          <w:szCs w:val="24"/>
-          <w:bdr w:val="none" w:sz="0" w:space="0" w:color="auto" w:frame="1"/>
-        </w:rPr>
-        <w:t>Survey</w:t>
-      </w:r>
-      <w:proofErr w:type="spellEnd"/>
+        <w:t>StackOverflow’s 2021 Developer Survey</w:t>
+      </w:r>
       <w:r>
         <w:rPr>
           <w:rFonts w:ascii="Times New Roman" w:hAnsi="Times New Roman" w:cs="Times New Roman"/>
@@ -589,107 +511,7 @@
           <w:sz w:val="24"/>
           <w:szCs w:val="24"/>
         </w:rPr>
-        <w:t xml:space="preserve"> segundo o </w:t>
-      </w:r>
-      <w:proofErr w:type="spellStart"/>
-      <w:r>
-        <w:rPr>
-          <w:rFonts w:ascii="Times New Roman" w:hAnsi="Times New Roman" w:cs="Times New Roman"/>
-          <w:color w:val="000000" w:themeColor="text1"/>
-          <w:sz w:val="24"/>
-          <w:szCs w:val="24"/>
-        </w:rPr>
-        <w:t>Stackshare</w:t>
-      </w:r>
-      <w:proofErr w:type="spellEnd"/>
-      <w:r>
-        <w:rPr>
-          <w:rFonts w:ascii="Times New Roman" w:hAnsi="Times New Roman" w:cs="Times New Roman"/>
-          <w:color w:val="000000" w:themeColor="text1"/>
-          <w:sz w:val="24"/>
-          <w:szCs w:val="24"/>
-        </w:rPr>
-        <w:t xml:space="preserve"> (2021d), </w:t>
-      </w:r>
-      <w:proofErr w:type="spellStart"/>
-      <w:r>
-        <w:rPr>
-          <w:rFonts w:ascii="Times New Roman" w:hAnsi="Times New Roman" w:cs="Times New Roman"/>
-          <w:color w:val="000000" w:themeColor="text1"/>
-          <w:sz w:val="24"/>
-          <w:szCs w:val="24"/>
-        </w:rPr>
-        <w:t>Vue</w:t>
-      </w:r>
-      <w:proofErr w:type="spellEnd"/>
-      <w:r>
-        <w:rPr>
-          <w:rFonts w:ascii="Times New Roman" w:hAnsi="Times New Roman" w:cs="Times New Roman"/>
-          <w:color w:val="000000" w:themeColor="text1"/>
-          <w:sz w:val="24"/>
-          <w:szCs w:val="24"/>
-        </w:rPr>
-        <w:t xml:space="preserve"> é usado por: </w:t>
-      </w:r>
-      <w:proofErr w:type="spellStart"/>
-      <w:r>
-        <w:rPr>
-          <w:rFonts w:ascii="Times New Roman" w:hAnsi="Times New Roman" w:cs="Times New Roman"/>
-          <w:color w:val="000000" w:themeColor="text1"/>
-          <w:sz w:val="24"/>
-          <w:szCs w:val="24"/>
-        </w:rPr>
-        <w:t>Alibaba</w:t>
-      </w:r>
-      <w:proofErr w:type="spellEnd"/>
-      <w:r>
-        <w:rPr>
-          <w:rFonts w:ascii="Times New Roman" w:hAnsi="Times New Roman" w:cs="Times New Roman"/>
-          <w:color w:val="000000" w:themeColor="text1"/>
-          <w:sz w:val="24"/>
-          <w:szCs w:val="24"/>
-        </w:rPr>
-        <w:t xml:space="preserve">; </w:t>
-      </w:r>
-      <w:proofErr w:type="spellStart"/>
-      <w:r>
-        <w:rPr>
-          <w:rFonts w:ascii="Times New Roman" w:hAnsi="Times New Roman" w:cs="Times New Roman"/>
-          <w:color w:val="000000" w:themeColor="text1"/>
-          <w:sz w:val="24"/>
-          <w:szCs w:val="24"/>
-        </w:rPr>
-        <w:t>Trivago</w:t>
-      </w:r>
-      <w:proofErr w:type="spellEnd"/>
-      <w:r>
-        <w:rPr>
-          <w:rFonts w:ascii="Times New Roman" w:hAnsi="Times New Roman" w:cs="Times New Roman"/>
-          <w:color w:val="000000" w:themeColor="text1"/>
-          <w:sz w:val="24"/>
-          <w:szCs w:val="24"/>
-        </w:rPr>
-        <w:t xml:space="preserve">; 9GAG; </w:t>
-      </w:r>
-      <w:proofErr w:type="spellStart"/>
-      <w:r>
-        <w:rPr>
-          <w:rFonts w:ascii="Times New Roman" w:hAnsi="Times New Roman" w:cs="Times New Roman"/>
-          <w:color w:val="000000" w:themeColor="text1"/>
-          <w:sz w:val="24"/>
-          <w:szCs w:val="24"/>
-        </w:rPr>
-        <w:t>GitLab</w:t>
-      </w:r>
-      <w:proofErr w:type="spellEnd"/>
-      <w:r>
-        <w:rPr>
-          <w:rFonts w:ascii="Times New Roman" w:hAnsi="Times New Roman" w:cs="Times New Roman"/>
-          <w:color w:val="000000" w:themeColor="text1"/>
-          <w:sz w:val="24"/>
-          <w:szCs w:val="24"/>
-        </w:rPr>
-        <w:t xml:space="preserve">; Stack. A quantidade de pacotes disponíveis no NPM para Vue é de 47 mil, enquanto </w:t>
+        <w:t xml:space="preserve"> segundo o Stackshare (2021d), Vue é usado por: Alibaba; Trivago; 9GAG; GitLab; Stack. A quantidade de pacotes disponíveis no NPM para Vue é de 47 mil, enquanto </w:t>
       </w:r>
       <w:r>
         <w:rPr>
@@ -978,6 +800,24 @@
         </w:rPr>
         <w:t>, API Simples para acesso aos dados, Consistência eventual</w:t>
       </w:r>
+      <w:r>
+        <w:rPr>
+          <w:rFonts w:ascii="Times New Roman" w:eastAsia="Times New Roman" w:hAnsi="Times New Roman" w:cs="Times New Roman"/>
+          <w:sz w:val="24"/>
+          <w:szCs w:val="24"/>
+          <w:lang w:eastAsia="pt-BR"/>
+        </w:rPr>
+        <w:t>.</w:t>
+      </w:r>
+      <w:r>
+        <w:rPr>
+          <w:rFonts w:ascii="Times New Roman" w:eastAsia="Times New Roman" w:hAnsi="Times New Roman" w:cs="Times New Roman"/>
+          <w:sz w:val="24"/>
+          <w:szCs w:val="24"/>
+          <w:lang w:eastAsia="pt-BR"/>
+        </w:rPr>
+        <w:t xml:space="preserve"> </w:t>
+      </w:r>
     </w:p>
     <w:p>
       <w:pPr>
@@ -1064,31 +904,7 @@
           <w:sz w:val="24"/>
           <w:szCs w:val="24"/>
         </w:rPr>
-        <w:t>NoSQL no desenvolvimento de aplicações Web</w:t>
-      </w:r>
-      <w:r>
-        <w:rPr>
-          <w:rFonts w:ascii="Times New Roman" w:hAnsi="Times New Roman" w:cs="Times New Roman"/>
-          <w:b/>
-          <w:bCs/>
-          <w:i/>
-          <w:iCs/>
-          <w:sz w:val="24"/>
-          <w:szCs w:val="24"/>
-        </w:rPr>
-        <w:t xml:space="preserve"> </w:t>
-      </w:r>
-      <w:r>
-        <w:rPr>
-          <w:rFonts w:ascii="Times New Roman" w:hAnsi="Times New Roman" w:cs="Times New Roman"/>
-          <w:b/>
-          <w:bCs/>
-          <w:i/>
-          <w:iCs/>
-          <w:sz w:val="24"/>
-          <w:szCs w:val="24"/>
-        </w:rPr>
-        <w:t>colaborativa</w:t>
+        <w:t>NoSQL no desenvolvimento de aplicações Web colaborativa</w:t>
       </w:r>
       <w:r>
         <w:rPr>
@@ -1550,6 +1366,7 @@
     <w:lsdException w:name="HTML Sample" w:semiHidden="1" w:unhideWhenUsed="1"/>
     <w:lsdException w:name="HTML Typewriter" w:semiHidden="1" w:unhideWhenUsed="1"/>
     <w:lsdException w:name="HTML Variable" w:semiHidden="1" w:unhideWhenUsed="1"/>
+    <w:lsdException w:name="Normal Table" w:semiHidden="1" w:unhideWhenUsed="1"/>
     <w:lsdException w:name="annotation subject" w:semiHidden="1" w:unhideWhenUsed="1"/>
     <w:lsdException w:name="No List" w:semiHidden="1" w:unhideWhenUsed="1"/>
     <w:lsdException w:name="Outline List 1" w:semiHidden="1" w:unhideWhenUsed="1"/>
@@ -1592,8 +1409,11 @@
     <w:lsdException w:name="Table Contemporary" w:semiHidden="1" w:unhideWhenUsed="1"/>
     <w:lsdException w:name="Table Elegant" w:semiHidden="1" w:unhideWhenUsed="1"/>
     <w:lsdException w:name="Table Professional" w:semiHidden="1" w:unhideWhenUsed="1"/>
+    <w:lsdException w:name="Table Subtle 1" w:semiHidden="1" w:unhideWhenUsed="1"/>
     <w:lsdException w:name="Table Subtle 2" w:semiHidden="1" w:unhideWhenUsed="1"/>
     <w:lsdException w:name="Table Web 1" w:semiHidden="1" w:unhideWhenUsed="1"/>
+    <w:lsdException w:name="Table Web 2" w:semiHidden="1" w:unhideWhenUsed="1"/>
+    <w:lsdException w:name="Table Web 3" w:semiHidden="1" w:unhideWhenUsed="1"/>
     <w:lsdException w:name="Balloon Text" w:semiHidden="1" w:unhideWhenUsed="1"/>
     <w:lsdException w:name="Table Grid" w:uiPriority="39"/>
     <w:lsdException w:name="Table Theme" w:semiHidden="1" w:unhideWhenUsed="1"/>

</xml_diff>

<commit_message>
:boom: formating - formatado diretamente para doc final :fire:
</commit_message>
<xml_diff>
--- a/documentacao/part.2 - tecnologias usadas.docx
+++ b/documentacao/part.2 - tecnologias usadas.docx
@@ -4,7 +4,8 @@
   <w:body>
     <w:p>
       <w:pPr>
-        <w:ind w:firstLine="708"/>
+        <w:spacing w:line="360" w:lineRule="auto"/>
+        <w:ind w:firstLine="709"/>
         <w:jc w:val="center"/>
         <w:rPr>
           <w:rFonts w:ascii="Times New Roman" w:hAnsi="Times New Roman" w:cs="Times New Roman"/>
@@ -14,44 +15,79 @@
       </w:pPr>
       <w:r>
         <w:rPr>
-          <w:rFonts w:ascii="Times New Roman" w:hAnsi="Times New Roman" w:cs="Times New Roman"/>
-          <w:b/>
-          <w:sz w:val="24"/>
-        </w:rPr>
-        <w:t>Tecnologias usadas</w:t>
-      </w:r>
-    </w:p>
-    <w:p>
-      <w:pPr>
-        <w:ind w:firstLine="708"/>
-        <w:rPr>
-          <w:rFonts w:ascii="Times New Roman" w:hAnsi="Times New Roman" w:cs="Times New Roman"/>
-          <w:b/>
-          <w:sz w:val="24"/>
-        </w:rPr>
-      </w:pPr>
-    </w:p>
-    <w:p>
-      <w:pPr>
-        <w:ind w:firstLine="708"/>
-        <w:rPr>
-          <w:rFonts w:ascii="Times New Roman" w:hAnsi="Times New Roman" w:cs="Times New Roman"/>
-          <w:b/>
-          <w:sz w:val="24"/>
-        </w:rPr>
-      </w:pPr>
-      <w:r>
-        <w:rPr>
-          <w:rFonts w:ascii="Times New Roman" w:hAnsi="Times New Roman" w:cs="Times New Roman"/>
-          <w:b/>
-          <w:sz w:val="24"/>
-        </w:rPr>
-        <w:t xml:space="preserve">Diogo Espindola da Silva </w:t>
-      </w:r>
-    </w:p>
-    <w:p>
-      <w:pPr>
-        <w:ind w:firstLine="708"/>
+          <w:rFonts w:ascii="Times New Roman" w:hAnsi="Times New Roman"/>
+          <w:b/>
+          <w:bCs/>
+          <w:sz w:val="24"/>
+          <w:szCs w:val="24"/>
+        </w:rPr>
+        <w:t>2</w:t>
+      </w:r>
+      <w:r>
+        <w:rPr>
+          <w:rFonts w:ascii="Times New Roman" w:hAnsi="Times New Roman"/>
+          <w:b/>
+          <w:bCs/>
+          <w:sz w:val="24"/>
+          <w:szCs w:val="24"/>
+        </w:rPr>
+        <w:t xml:space="preserve"> -</w:t>
+      </w:r>
+      <w:r>
+        <w:rPr>
+          <w:rFonts w:ascii="Times New Roman" w:hAnsi="Times New Roman"/>
+          <w:b/>
+          <w:bCs/>
+          <w:sz w:val="24"/>
+          <w:szCs w:val="24"/>
+        </w:rPr>
+        <w:t xml:space="preserve"> REVISÃO DA LITERATURA</w:t>
+      </w:r>
+      <w:r>
+        <w:rPr>
+          <w:rFonts w:ascii="Times New Roman" w:hAnsi="Times New Roman"/>
+          <w:b/>
+          <w:bCs/>
+          <w:sz w:val="24"/>
+          <w:szCs w:val="24"/>
+        </w:rPr>
+        <w:t xml:space="preserve"> (Tecnologias usadas)</w:t>
+      </w:r>
+    </w:p>
+    <w:p>
+      <w:pPr>
+        <w:spacing w:line="360" w:lineRule="auto"/>
+        <w:ind w:firstLine="709"/>
+        <w:rPr>
+          <w:rFonts w:ascii="Times New Roman" w:hAnsi="Times New Roman" w:cs="Times New Roman"/>
+          <w:b/>
+          <w:sz w:val="24"/>
+        </w:rPr>
+      </w:pPr>
+    </w:p>
+    <w:p>
+      <w:pPr>
+        <w:spacing w:line="360" w:lineRule="auto"/>
+        <w:ind w:firstLine="709"/>
+        <w:rPr>
+          <w:rFonts w:ascii="Times New Roman" w:hAnsi="Times New Roman" w:cs="Times New Roman"/>
+          <w:b/>
+          <w:sz w:val="24"/>
+        </w:rPr>
+      </w:pPr>
+      <w:r>
+        <w:rPr>
+          <w:rFonts w:ascii="Times New Roman" w:hAnsi="Times New Roman" w:cs="Times New Roman"/>
+          <w:b/>
+          <w:sz w:val="24"/>
+        </w:rPr>
+        <w:t>Diogo Espindola da Silva</w:t>
+      </w:r>
+    </w:p>
+    <w:p>
+      <w:pPr>
+        <w:spacing w:line="360" w:lineRule="auto"/>
+        <w:ind w:firstLine="709"/>
         <w:rPr>
           <w:rFonts w:ascii="Times New Roman" w:hAnsi="Times New Roman" w:cs="Times New Roman"/>
           <w:b/>
@@ -69,23 +105,34 @@
     </w:p>
     <w:p>
       <w:pPr>
-        <w:rPr>
-          <w:rFonts w:ascii="Times New Roman" w:hAnsi="Times New Roman" w:cs="Times New Roman"/>
-          <w:b/>
-          <w:sz w:val="24"/>
-        </w:rPr>
-      </w:pPr>
-    </w:p>
-    <w:p>
-      <w:pPr>
-        <w:ind w:firstLine="708"/>
-        <w:rPr>
-          <w:rFonts w:ascii="Times New Roman" w:hAnsi="Times New Roman" w:cs="Times New Roman"/>
-          <w:b/>
-          <w:sz w:val="24"/>
-          <w:szCs w:val="24"/>
-        </w:rPr>
-      </w:pPr>
+        <w:spacing w:line="360" w:lineRule="auto"/>
+        <w:ind w:firstLine="709"/>
+        <w:rPr>
+          <w:rFonts w:ascii="Times New Roman" w:hAnsi="Times New Roman" w:cs="Times New Roman"/>
+          <w:b/>
+          <w:sz w:val="24"/>
+        </w:rPr>
+      </w:pPr>
+    </w:p>
+    <w:p>
+      <w:pPr>
+        <w:spacing w:line="360" w:lineRule="auto"/>
+        <w:rPr>
+          <w:rFonts w:ascii="Times New Roman" w:hAnsi="Times New Roman" w:cs="Times New Roman"/>
+          <w:b/>
+          <w:sz w:val="24"/>
+          <w:szCs w:val="24"/>
+        </w:rPr>
+      </w:pPr>
+      <w:r>
+        <w:rPr>
+          <w:rFonts w:ascii="Times New Roman" w:hAnsi="Times New Roman" w:cs="Times New Roman"/>
+          <w:b/>
+          <w:sz w:val="24"/>
+          <w:szCs w:val="24"/>
+        </w:rPr>
+        <w:t xml:space="preserve">2.1 - </w:t>
+      </w:r>
       <w:r>
         <w:rPr>
           <w:rFonts w:ascii="Times New Roman" w:hAnsi="Times New Roman" w:cs="Times New Roman"/>
@@ -95,88 +142,130 @@
         </w:rPr>
         <w:t xml:space="preserve">O que é o </w:t>
       </w:r>
+      <w:r>
+        <w:rPr>
+          <w:rFonts w:ascii="Times New Roman" w:hAnsi="Times New Roman" w:cs="Times New Roman"/>
+          <w:b/>
+          <w:sz w:val="24"/>
+          <w:szCs w:val="24"/>
+        </w:rPr>
+        <w:t>NodeJS</w:t>
+      </w:r>
+      <w:r>
+        <w:rPr>
+          <w:rFonts w:ascii="Times New Roman" w:hAnsi="Times New Roman" w:cs="Times New Roman"/>
+          <w:b/>
+          <w:sz w:val="24"/>
+          <w:szCs w:val="24"/>
+        </w:rPr>
+        <w:t>?</w:t>
+      </w:r>
+    </w:p>
+    <w:p>
+      <w:pPr>
+        <w:spacing w:line="360" w:lineRule="auto"/>
+        <w:ind w:firstLine="709"/>
+        <w:rPr>
+          <w:rFonts w:ascii="Times New Roman" w:hAnsi="Times New Roman" w:cs="Times New Roman"/>
+          <w:b/>
+          <w:sz w:val="24"/>
+          <w:szCs w:val="24"/>
+        </w:rPr>
+      </w:pPr>
+    </w:p>
+    <w:p>
+      <w:pPr>
+        <w:spacing w:line="360" w:lineRule="auto"/>
+        <w:ind w:firstLine="709"/>
+        <w:jc w:val="both"/>
+        <w:rPr>
+          <w:rFonts w:ascii="Times New Roman" w:hAnsi="Times New Roman" w:cs="Times New Roman"/>
+          <w:sz w:val="24"/>
+          <w:szCs w:val="24"/>
+        </w:rPr>
+      </w:pPr>
+      <w:r>
+        <w:rPr>
+          <w:rFonts w:ascii="Times New Roman" w:hAnsi="Times New Roman" w:cs="Times New Roman"/>
+          <w:sz w:val="24"/>
+          <w:szCs w:val="24"/>
+        </w:rPr>
+        <w:t>De maneira simples</w:t>
+      </w:r>
+      <w:r>
+        <w:rPr>
+          <w:rFonts w:ascii="Times New Roman" w:hAnsi="Times New Roman" w:cs="Times New Roman"/>
+          <w:sz w:val="24"/>
+          <w:szCs w:val="24"/>
+        </w:rPr>
+        <w:t xml:space="preserve"> </w:t>
+      </w:r>
+      <w:r>
+        <w:rPr>
+          <w:rFonts w:ascii="Times New Roman" w:hAnsi="Times New Roman" w:cs="Times New Roman"/>
+          <w:sz w:val="24"/>
+          <w:szCs w:val="24"/>
+        </w:rPr>
+        <w:t>Node.js é mais como um ambiente onde você pode utilizar o Java Script para atuar como uma ferramenta de script do lado do servidor.</w:t>
+      </w:r>
+    </w:p>
+    <w:p>
+      <w:pPr>
+        <w:spacing w:line="360" w:lineRule="auto"/>
+        <w:ind w:firstLine="709"/>
+        <w:jc w:val="both"/>
+        <w:rPr>
+          <w:rFonts w:ascii="Times New Roman" w:hAnsi="Times New Roman" w:cs="Times New Roman"/>
+          <w:sz w:val="24"/>
+          <w:szCs w:val="24"/>
+        </w:rPr>
+      </w:pPr>
+      <w:r>
+        <w:rPr>
+          <w:rFonts w:ascii="Times New Roman" w:hAnsi="Times New Roman" w:cs="Times New Roman"/>
+          <w:sz w:val="24"/>
+          <w:szCs w:val="24"/>
+        </w:rPr>
+        <w:t>Segundo a w3tech node JS é usado por pelo menos 30 milhões de websites no mundo todo, o que prova sua eficiência naquilo que ele propõe. Outro dado que mostra a eficiência do Node são as grandes empresas que usam dos seus recursos, alguns exemplos são: Amazon, Netflix, Reddit, LinkedIn. De acordo com </w:t>
+      </w:r>
+      <w:r>
+        <w:rPr>
+          <w:rFonts w:ascii="Times New Roman" w:hAnsi="Times New Roman" w:cs="Times New Roman"/>
+          <w:sz w:val="24"/>
+          <w:szCs w:val="24"/>
+          <w:bdr w:val="none" w:sz="0" w:space="0" w:color="auto" w:frame="1"/>
+        </w:rPr>
+        <w:t xml:space="preserve">StackOverflow’s 2021 </w:t>
+      </w:r>
       <w:proofErr w:type="spellStart"/>
       <w:r>
         <w:rPr>
           <w:rFonts w:ascii="Times New Roman" w:hAnsi="Times New Roman" w:cs="Times New Roman"/>
-          <w:b/>
-          <w:sz w:val="24"/>
-          <w:szCs w:val="24"/>
-        </w:rPr>
-        <w:t>NodeJS</w:t>
+          <w:sz w:val="24"/>
+          <w:szCs w:val="24"/>
+          <w:bdr w:val="none" w:sz="0" w:space="0" w:color="auto" w:frame="1"/>
+        </w:rPr>
+        <w:t>Developer</w:t>
       </w:r>
       <w:proofErr w:type="spellEnd"/>
       <w:r>
         <w:rPr>
           <w:rFonts w:ascii="Times New Roman" w:hAnsi="Times New Roman" w:cs="Times New Roman"/>
-          <w:b/>
-          <w:sz w:val="24"/>
-          <w:szCs w:val="24"/>
-        </w:rPr>
-        <w:t>?</w:t>
-      </w:r>
-    </w:p>
-    <w:p>
-      <w:pPr>
-        <w:ind w:firstLine="708"/>
-        <w:jc w:val="both"/>
-        <w:rPr>
-          <w:rFonts w:ascii="Times New Roman" w:hAnsi="Times New Roman" w:cs="Times New Roman"/>
-          <w:sz w:val="24"/>
-          <w:szCs w:val="24"/>
-        </w:rPr>
-      </w:pPr>
-      <w:r>
-        <w:rPr>
-          <w:rFonts w:ascii="Times New Roman" w:hAnsi="Times New Roman" w:cs="Times New Roman"/>
-          <w:sz w:val="24"/>
-          <w:szCs w:val="24"/>
-        </w:rPr>
-        <w:t>De maneira simples</w:t>
-      </w:r>
-      <w:r>
-        <w:rPr>
-          <w:rFonts w:ascii="Times New Roman" w:hAnsi="Times New Roman" w:cs="Times New Roman"/>
-          <w:sz w:val="24"/>
-          <w:szCs w:val="24"/>
+          <w:sz w:val="24"/>
+          <w:szCs w:val="24"/>
+          <w:bdr w:val="none" w:sz="0" w:space="0" w:color="auto" w:frame="1"/>
         </w:rPr>
         <w:t xml:space="preserve"> </w:t>
       </w:r>
-      <w:r>
-        <w:rPr>
-          <w:rFonts w:ascii="Times New Roman" w:hAnsi="Times New Roman" w:cs="Times New Roman"/>
-          <w:sz w:val="24"/>
-          <w:szCs w:val="24"/>
-        </w:rPr>
-        <w:t>Node.js é mais como um ambiente onde você pode utilizar o Java Script para atuar como uma ferramenta de script do lado do servidor.</w:t>
-      </w:r>
-    </w:p>
-    <w:p>
-      <w:pPr>
-        <w:ind w:firstLine="708"/>
-        <w:jc w:val="both"/>
-        <w:rPr>
-          <w:rFonts w:ascii="Times New Roman" w:hAnsi="Times New Roman" w:cs="Times New Roman"/>
-          <w:sz w:val="24"/>
-          <w:szCs w:val="24"/>
-        </w:rPr>
-      </w:pPr>
-      <w:r>
-        <w:rPr>
-          <w:rFonts w:ascii="Times New Roman" w:hAnsi="Times New Roman" w:cs="Times New Roman"/>
-          <w:sz w:val="24"/>
-          <w:szCs w:val="24"/>
-        </w:rPr>
-        <w:t xml:space="preserve">Segundo a w3tech node JS é usado por pelo menos 30 milhões de websites no mundo todo, o que prova sua eficiência naquilo que ele propõe. Outro dado que mostra a eficiência do Node são as grandes empresas que usam dos seus recursos, alguns exemplos são: </w:t>
-      </w:r>
       <w:proofErr w:type="spellStart"/>
       <w:r>
         <w:rPr>
           <w:rFonts w:ascii="Times New Roman" w:hAnsi="Times New Roman" w:cs="Times New Roman"/>
           <w:sz w:val="24"/>
           <w:szCs w:val="24"/>
-        </w:rPr>
-        <w:t>Amazon</w:t>
+          <w:bdr w:val="none" w:sz="0" w:space="0" w:color="auto" w:frame="1"/>
+        </w:rPr>
+        <w:t>Survey</w:t>
       </w:r>
       <w:proofErr w:type="spellEnd"/>
       <w:r>
@@ -185,126 +274,13 @@
           <w:sz w:val="24"/>
           <w:szCs w:val="24"/>
         </w:rPr>
-        <w:t xml:space="preserve">, </w:t>
-      </w:r>
-      <w:proofErr w:type="spellStart"/>
-      <w:r>
-        <w:rPr>
-          <w:rFonts w:ascii="Times New Roman" w:hAnsi="Times New Roman" w:cs="Times New Roman"/>
-          <w:sz w:val="24"/>
-          <w:szCs w:val="24"/>
-        </w:rPr>
-        <w:t>Netflix</w:t>
-      </w:r>
-      <w:proofErr w:type="spellEnd"/>
-      <w:r>
-        <w:rPr>
-          <w:rFonts w:ascii="Times New Roman" w:hAnsi="Times New Roman" w:cs="Times New Roman"/>
-          <w:sz w:val="24"/>
-          <w:szCs w:val="24"/>
-        </w:rPr>
-        <w:t xml:space="preserve">, </w:t>
-      </w:r>
-      <w:proofErr w:type="spellStart"/>
-      <w:r>
-        <w:rPr>
-          <w:rFonts w:ascii="Times New Roman" w:hAnsi="Times New Roman" w:cs="Times New Roman"/>
-          <w:sz w:val="24"/>
-          <w:szCs w:val="24"/>
-        </w:rPr>
-        <w:t>Reddit</w:t>
-      </w:r>
-      <w:proofErr w:type="spellEnd"/>
-      <w:r>
-        <w:rPr>
-          <w:rFonts w:ascii="Times New Roman" w:hAnsi="Times New Roman" w:cs="Times New Roman"/>
-          <w:sz w:val="24"/>
-          <w:szCs w:val="24"/>
-        </w:rPr>
-        <w:t xml:space="preserve">, </w:t>
-      </w:r>
-      <w:proofErr w:type="spellStart"/>
-      <w:r>
-        <w:rPr>
-          <w:rFonts w:ascii="Times New Roman" w:hAnsi="Times New Roman" w:cs="Times New Roman"/>
-          <w:sz w:val="24"/>
-          <w:szCs w:val="24"/>
-        </w:rPr>
-        <w:t>LinkedIn</w:t>
-      </w:r>
-      <w:proofErr w:type="spellEnd"/>
-      <w:r>
-        <w:rPr>
-          <w:rFonts w:ascii="Times New Roman" w:hAnsi="Times New Roman" w:cs="Times New Roman"/>
-          <w:sz w:val="24"/>
-          <w:szCs w:val="24"/>
-        </w:rPr>
-        <w:t>. De acordo com </w:t>
-      </w:r>
-      <w:proofErr w:type="spellStart"/>
-      <w:r>
-        <w:rPr>
-          <w:rFonts w:ascii="Times New Roman" w:hAnsi="Times New Roman" w:cs="Times New Roman"/>
-          <w:sz w:val="24"/>
-          <w:szCs w:val="24"/>
-          <w:bdr w:val="none" w:sz="0" w:space="0" w:color="auto" w:frame="1"/>
-        </w:rPr>
-        <w:t>StackOverflow’s</w:t>
-      </w:r>
-      <w:proofErr w:type="spellEnd"/>
-      <w:r>
-        <w:rPr>
-          <w:rFonts w:ascii="Times New Roman" w:hAnsi="Times New Roman" w:cs="Times New Roman"/>
-          <w:sz w:val="24"/>
-          <w:szCs w:val="24"/>
-          <w:bdr w:val="none" w:sz="0" w:space="0" w:color="auto" w:frame="1"/>
-        </w:rPr>
-        <w:t xml:space="preserve"> 2021 </w:t>
-      </w:r>
-      <w:proofErr w:type="spellStart"/>
-      <w:r>
-        <w:rPr>
-          <w:rFonts w:ascii="Times New Roman" w:hAnsi="Times New Roman" w:cs="Times New Roman"/>
-          <w:sz w:val="24"/>
-          <w:szCs w:val="24"/>
-          <w:bdr w:val="none" w:sz="0" w:space="0" w:color="auto" w:frame="1"/>
-        </w:rPr>
-        <w:t>Developer</w:t>
-      </w:r>
-      <w:proofErr w:type="spellEnd"/>
-      <w:r>
-        <w:rPr>
-          <w:rFonts w:ascii="Times New Roman" w:hAnsi="Times New Roman" w:cs="Times New Roman"/>
-          <w:sz w:val="24"/>
-          <w:szCs w:val="24"/>
-          <w:bdr w:val="none" w:sz="0" w:space="0" w:color="auto" w:frame="1"/>
-        </w:rPr>
-        <w:t xml:space="preserve"> </w:t>
-      </w:r>
-      <w:proofErr w:type="spellStart"/>
-      <w:r>
-        <w:rPr>
-          <w:rFonts w:ascii="Times New Roman" w:hAnsi="Times New Roman" w:cs="Times New Roman"/>
-          <w:sz w:val="24"/>
-          <w:szCs w:val="24"/>
-          <w:bdr w:val="none" w:sz="0" w:space="0" w:color="auto" w:frame="1"/>
-        </w:rPr>
-        <w:t>Survey</w:t>
-      </w:r>
-      <w:proofErr w:type="spellEnd"/>
-      <w:r>
-        <w:rPr>
-          <w:rFonts w:ascii="Times New Roman" w:hAnsi="Times New Roman" w:cs="Times New Roman"/>
-          <w:sz w:val="24"/>
-          <w:szCs w:val="24"/>
-        </w:rPr>
         <w:t xml:space="preserve">, 36,19% dos desenvolvedores profissionais usaram Node.js para desenvolvimento extensivo no ano passado/2021, e há garantia de que o número está crescendo este ano/2022. </w:t>
       </w:r>
-      <w:bookmarkStart w:id="0" w:name="_GoBack"/>
-      <w:bookmarkEnd w:id="0"/>
-    </w:p>
-    <w:p>
-      <w:pPr>
+    </w:p>
+    <w:p>
+      <w:pPr>
+        <w:spacing w:line="360" w:lineRule="auto"/>
+        <w:ind w:firstLine="709"/>
         <w:jc w:val="both"/>
         <w:rPr>
           <w:rFonts w:ascii="Times New Roman" w:hAnsi="Times New Roman" w:cs="Times New Roman"/>
@@ -435,7 +411,7 @@
           <w:sz w:val="24"/>
           <w:szCs w:val="24"/>
         </w:rPr>
-        <w:t xml:space="preserve">front-end e </w:t>
+        <w:t>front-</w:t>
       </w:r>
       <w:proofErr w:type="spellStart"/>
       <w:r>
@@ -444,7 +420,7 @@
           <w:sz w:val="24"/>
           <w:szCs w:val="24"/>
         </w:rPr>
-        <w:t>back</w:t>
+        <w:t>end</w:t>
       </w:r>
       <w:proofErr w:type="spellEnd"/>
       <w:r>
@@ -453,7 +429,25 @@
           <w:sz w:val="24"/>
           <w:szCs w:val="24"/>
         </w:rPr>
-        <w:t>-end falando na mesma linguagem</w:t>
+        <w:t xml:space="preserve"> e </w:t>
+      </w:r>
+      <w:proofErr w:type="spellStart"/>
+      <w:r>
+        <w:rPr>
+          <w:rFonts w:ascii="Times New Roman" w:hAnsi="Times New Roman" w:cs="Times New Roman"/>
+          <w:sz w:val="24"/>
+          <w:szCs w:val="24"/>
+        </w:rPr>
+        <w:t>back-end</w:t>
+      </w:r>
+      <w:proofErr w:type="spellEnd"/>
+      <w:r>
+        <w:rPr>
+          <w:rFonts w:ascii="Times New Roman" w:hAnsi="Times New Roman" w:cs="Times New Roman"/>
+          <w:sz w:val="24"/>
+          <w:szCs w:val="24"/>
+        </w:rPr>
+        <w:t xml:space="preserve"> falando na mesma linguagem</w:t>
       </w:r>
       <w:r>
         <w:rPr>
@@ -466,6 +460,8 @@
     </w:p>
     <w:p>
       <w:pPr>
+        <w:spacing w:line="360" w:lineRule="auto"/>
+        <w:ind w:firstLine="709"/>
         <w:rPr>
           <w:rFonts w:ascii="Times New Roman" w:hAnsi="Times New Roman" w:cs="Times New Roman"/>
           <w:sz w:val="24"/>
@@ -483,14 +479,67 @@
     </w:p>
     <w:p>
       <w:pPr>
-        <w:ind w:firstLine="708"/>
-        <w:rPr>
-          <w:rFonts w:ascii="Times New Roman" w:hAnsi="Times New Roman" w:cs="Times New Roman"/>
-          <w:b/>
-          <w:sz w:val="24"/>
-          <w:szCs w:val="24"/>
-        </w:rPr>
-      </w:pPr>
+        <w:spacing w:line="360" w:lineRule="auto"/>
+        <w:ind w:firstLine="709"/>
+        <w:rPr>
+          <w:rFonts w:ascii="Times New Roman" w:hAnsi="Times New Roman" w:cs="Times New Roman"/>
+          <w:sz w:val="24"/>
+          <w:szCs w:val="24"/>
+        </w:rPr>
+      </w:pPr>
+    </w:p>
+    <w:p>
+      <w:pPr>
+        <w:spacing w:line="360" w:lineRule="auto"/>
+        <w:ind w:firstLine="709"/>
+        <w:rPr>
+          <w:rFonts w:ascii="Times New Roman" w:hAnsi="Times New Roman" w:cs="Times New Roman"/>
+          <w:sz w:val="24"/>
+          <w:szCs w:val="24"/>
+        </w:rPr>
+      </w:pPr>
+    </w:p>
+    <w:p>
+      <w:pPr>
+        <w:spacing w:line="360" w:lineRule="auto"/>
+        <w:ind w:firstLine="709"/>
+        <w:rPr>
+          <w:rFonts w:ascii="Times New Roman" w:hAnsi="Times New Roman" w:cs="Times New Roman"/>
+          <w:sz w:val="24"/>
+          <w:szCs w:val="24"/>
+        </w:rPr>
+      </w:pPr>
+    </w:p>
+    <w:p>
+      <w:pPr>
+        <w:spacing w:line="360" w:lineRule="auto"/>
+        <w:ind w:firstLine="709"/>
+        <w:rPr>
+          <w:rFonts w:ascii="Times New Roman" w:hAnsi="Times New Roman" w:cs="Times New Roman"/>
+          <w:sz w:val="24"/>
+          <w:szCs w:val="24"/>
+        </w:rPr>
+      </w:pPr>
+    </w:p>
+    <w:p>
+      <w:pPr>
+        <w:spacing w:line="360" w:lineRule="auto"/>
+        <w:rPr>
+          <w:rFonts w:ascii="Times New Roman" w:hAnsi="Times New Roman" w:cs="Times New Roman"/>
+          <w:b/>
+          <w:sz w:val="24"/>
+          <w:szCs w:val="24"/>
+        </w:rPr>
+      </w:pPr>
+      <w:r>
+        <w:rPr>
+          <w:rFonts w:ascii="Times New Roman" w:hAnsi="Times New Roman" w:cs="Times New Roman"/>
+          <w:b/>
+          <w:sz w:val="24"/>
+          <w:szCs w:val="24"/>
+        </w:rPr>
+        <w:t xml:space="preserve">2.2 - </w:t>
+      </w:r>
       <w:r>
         <w:rPr>
           <w:rFonts w:ascii="Times New Roman" w:hAnsi="Times New Roman" w:cs="Times New Roman"/>
@@ -503,7 +552,20 @@
     </w:p>
     <w:p>
       <w:pPr>
-        <w:ind w:firstLine="708"/>
+        <w:spacing w:line="360" w:lineRule="auto"/>
+        <w:ind w:firstLine="709"/>
+        <w:rPr>
+          <w:rFonts w:ascii="Times New Roman" w:hAnsi="Times New Roman" w:cs="Times New Roman"/>
+          <w:b/>
+          <w:sz w:val="24"/>
+          <w:szCs w:val="24"/>
+        </w:rPr>
+      </w:pPr>
+    </w:p>
+    <w:p>
+      <w:pPr>
+        <w:spacing w:line="360" w:lineRule="auto"/>
+        <w:ind w:firstLine="709"/>
         <w:jc w:val="both"/>
         <w:rPr>
           <w:rFonts w:ascii="Times New Roman" w:hAnsi="Times New Roman" w:cs="Times New Roman"/>
@@ -771,11 +833,11 @@
     </w:p>
     <w:p>
       <w:pPr>
-        <w:ind w:firstLine="708"/>
+        <w:spacing w:line="360" w:lineRule="auto"/>
+        <w:ind w:firstLine="709"/>
         <w:jc w:val="both"/>
         <w:rPr>
           <w:rFonts w:ascii="Times New Roman" w:hAnsi="Times New Roman" w:cs="Times New Roman"/>
-          <w:color w:val="000000" w:themeColor="text1"/>
           <w:sz w:val="24"/>
           <w:szCs w:val="24"/>
         </w:rPr>
@@ -1006,53 +1068,56 @@
     </w:p>
     <w:p>
       <w:pPr>
-        <w:rPr>
-          <w:rFonts w:ascii="Times New Roman" w:hAnsi="Times New Roman" w:cs="Times New Roman"/>
-          <w:sz w:val="24"/>
-          <w:szCs w:val="24"/>
-        </w:rPr>
-      </w:pPr>
-    </w:p>
-    <w:p>
-      <w:pPr>
-        <w:ind w:firstLine="708"/>
-        <w:rPr>
-          <w:rFonts w:ascii="Times New Roman" w:hAnsi="Times New Roman" w:cs="Times New Roman"/>
-          <w:b/>
-          <w:sz w:val="24"/>
-        </w:rPr>
-      </w:pPr>
-      <w:r>
-        <w:rPr>
-          <w:rFonts w:ascii="Times New Roman" w:hAnsi="Times New Roman" w:cs="Times New Roman"/>
-          <w:b/>
-          <w:sz w:val="24"/>
-        </w:rPr>
-        <w:t xml:space="preserve">O que é </w:t>
-      </w:r>
-      <w:proofErr w:type="spellStart"/>
-      <w:r>
-        <w:rPr>
-          <w:rFonts w:ascii="Times New Roman" w:hAnsi="Times New Roman" w:cs="Times New Roman"/>
-          <w:b/>
-          <w:sz w:val="24"/>
-        </w:rPr>
-        <w:t>MongoDB</w:t>
-      </w:r>
-      <w:proofErr w:type="spellEnd"/>
-      <w:r>
-        <w:rPr>
-          <w:rFonts w:ascii="Times New Roman" w:hAnsi="Times New Roman" w:cs="Times New Roman"/>
-          <w:b/>
-          <w:sz w:val="24"/>
-        </w:rPr>
-        <w:t>?</w:t>
-      </w:r>
-    </w:p>
-    <w:p>
-      <w:pPr>
-        <w:spacing w:line="240" w:lineRule="auto"/>
-        <w:jc w:val="both"/>
+        <w:spacing w:line="360" w:lineRule="auto"/>
+        <w:ind w:firstLine="709"/>
+        <w:rPr>
+          <w:rFonts w:ascii="Times New Roman" w:hAnsi="Times New Roman" w:cs="Times New Roman"/>
+          <w:sz w:val="24"/>
+          <w:szCs w:val="24"/>
+        </w:rPr>
+      </w:pPr>
+    </w:p>
+    <w:p>
+      <w:pPr>
+        <w:spacing w:line="360" w:lineRule="auto"/>
+        <w:rPr>
+          <w:rFonts w:ascii="Times New Roman" w:hAnsi="Times New Roman" w:cs="Times New Roman"/>
+          <w:b/>
+          <w:sz w:val="24"/>
+        </w:rPr>
+      </w:pPr>
+      <w:r>
+        <w:rPr>
+          <w:rFonts w:ascii="Times New Roman" w:hAnsi="Times New Roman" w:cs="Times New Roman"/>
+          <w:b/>
+          <w:sz w:val="24"/>
+        </w:rPr>
+        <w:t xml:space="preserve">2.3 - </w:t>
+      </w:r>
+      <w:r>
+        <w:rPr>
+          <w:rFonts w:ascii="Times New Roman" w:hAnsi="Times New Roman" w:cs="Times New Roman"/>
+          <w:b/>
+          <w:sz w:val="24"/>
+        </w:rPr>
+        <w:t>O que é MongoDB?</w:t>
+      </w:r>
+    </w:p>
+    <w:p>
+      <w:pPr>
+        <w:spacing w:line="360" w:lineRule="auto"/>
+        <w:ind w:firstLine="709"/>
+        <w:rPr>
+          <w:rFonts w:ascii="Times New Roman" w:hAnsi="Times New Roman" w:cs="Times New Roman"/>
+          <w:b/>
+          <w:sz w:val="24"/>
+        </w:rPr>
+      </w:pPr>
+    </w:p>
+    <w:p>
+      <w:pPr>
+        <w:spacing w:line="360" w:lineRule="auto"/>
+        <w:ind w:firstLine="709"/>
         <w:rPr>
           <w:rFonts w:ascii="Times New Roman" w:eastAsia="Times New Roman" w:hAnsi="Times New Roman" w:cs="Times New Roman"/>
           <w:sz w:val="24"/>
@@ -1066,18 +1131,24 @@
           <w:bCs/>
           <w:sz w:val="24"/>
         </w:rPr>
-        <w:t xml:space="preserve">Inicialmente lançada em 2009 é uma </w:t>
-      </w:r>
-      <w:proofErr w:type="spellStart"/>
-      <w:r>
-        <w:rPr>
-          <w:rFonts w:ascii="Times New Roman" w:hAnsi="Times New Roman" w:cs="Times New Roman"/>
-          <w:bCs/>
-          <w:sz w:val="24"/>
-        </w:rPr>
-        <w:t>Database</w:t>
-      </w:r>
-      <w:proofErr w:type="spellEnd"/>
+        <w:t>Inicialmente lançada em 2009 é uma Database NoSQ</w:t>
+      </w:r>
+      <w:r>
+        <w:rPr>
+          <w:rFonts w:ascii="Times New Roman" w:hAnsi="Times New Roman" w:cs="Times New Roman"/>
+          <w:bCs/>
+          <w:sz w:val="24"/>
+        </w:rPr>
+        <w:t xml:space="preserve">L, e o que é um Banco de Dados </w:t>
+      </w:r>
+      <w:r>
+        <w:rPr>
+          <w:rFonts w:ascii="Times New Roman" w:hAnsi="Times New Roman" w:cs="Times New Roman"/>
+          <w:bCs/>
+          <w:sz w:val="24"/>
+        </w:rPr>
+        <w:t>NoSQL?</w:t>
+      </w:r>
       <w:r>
         <w:rPr>
           <w:rFonts w:ascii="Times New Roman" w:hAnsi="Times New Roman" w:cs="Times New Roman"/>
@@ -1086,140 +1157,95 @@
         </w:rPr>
         <w:t xml:space="preserve"> </w:t>
       </w:r>
-      <w:proofErr w:type="spellStart"/>
-      <w:r>
-        <w:rPr>
-          <w:rFonts w:ascii="Times New Roman" w:hAnsi="Times New Roman" w:cs="Times New Roman"/>
-          <w:bCs/>
-          <w:sz w:val="24"/>
-        </w:rPr>
-        <w:t>NoSQ</w:t>
-      </w:r>
-      <w:r>
-        <w:rPr>
-          <w:rFonts w:ascii="Times New Roman" w:hAnsi="Times New Roman" w:cs="Times New Roman"/>
-          <w:bCs/>
-          <w:sz w:val="24"/>
-        </w:rPr>
-        <w:t>L</w:t>
-      </w:r>
-      <w:proofErr w:type="spellEnd"/>
-      <w:r>
-        <w:rPr>
-          <w:rFonts w:ascii="Times New Roman" w:hAnsi="Times New Roman" w:cs="Times New Roman"/>
-          <w:bCs/>
-          <w:sz w:val="24"/>
-        </w:rPr>
-        <w:t xml:space="preserve">, e o que é um Banco de Dados </w:t>
-      </w:r>
-      <w:proofErr w:type="spellStart"/>
-      <w:r>
-        <w:rPr>
-          <w:rFonts w:ascii="Times New Roman" w:hAnsi="Times New Roman" w:cs="Times New Roman"/>
-          <w:bCs/>
-          <w:sz w:val="24"/>
-        </w:rPr>
-        <w:t>NoSQL</w:t>
-      </w:r>
-      <w:proofErr w:type="spellEnd"/>
-      <w:r>
-        <w:rPr>
-          <w:rFonts w:ascii="Times New Roman" w:hAnsi="Times New Roman" w:cs="Times New Roman"/>
-          <w:bCs/>
-          <w:sz w:val="24"/>
-        </w:rPr>
-        <w:t>?</w:t>
-      </w:r>
-      <w:r>
-        <w:rPr>
-          <w:rFonts w:ascii="Times New Roman" w:hAnsi="Times New Roman" w:cs="Times New Roman"/>
-          <w:bCs/>
-          <w:sz w:val="24"/>
+      <w:r>
+        <w:rPr>
+          <w:rFonts w:ascii="Times New Roman" w:hAnsi="Times New Roman" w:cs="Times New Roman"/>
+          <w:bCs/>
+          <w:sz w:val="24"/>
+        </w:rPr>
+        <w:t>Segundo Bernadette</w:t>
+      </w:r>
+      <w:r>
+        <w:rPr>
+          <w:rFonts w:ascii="Times New Roman" w:hAnsi="Times New Roman" w:cs="Times New Roman"/>
+          <w:bCs/>
+          <w:sz w:val="24"/>
+        </w:rPr>
+        <w:t xml:space="preserve">, Hélio </w:t>
+      </w:r>
+      <w:r>
+        <w:rPr>
+          <w:rFonts w:ascii="Times New Roman" w:hAnsi="Times New Roman" w:cs="Times New Roman"/>
+          <w:bCs/>
+          <w:sz w:val="24"/>
+        </w:rPr>
+        <w:t>e Jonas</w:t>
+      </w:r>
+      <w:r>
+        <w:rPr>
+          <w:rFonts w:ascii="Times New Roman" w:hAnsi="Times New Roman" w:cs="Times New Roman"/>
+          <w:bCs/>
+          <w:sz w:val="24"/>
+        </w:rPr>
+        <w:t xml:space="preserve"> (</w:t>
+      </w:r>
+      <w:r>
+        <w:rPr>
+          <w:sz w:val="24"/>
+          <w:szCs w:val="24"/>
+        </w:rPr>
+        <w:t>2011</w:t>
+      </w:r>
+      <w:r>
+        <w:rPr>
+          <w:sz w:val="24"/>
+          <w:szCs w:val="24"/>
+        </w:rPr>
+        <w:t xml:space="preserve"> p.1</w:t>
+      </w:r>
+      <w:r>
+        <w:rPr>
+          <w:rFonts w:ascii="Times New Roman" w:hAnsi="Times New Roman" w:cs="Times New Roman"/>
+          <w:bCs/>
+          <w:sz w:val="24"/>
+        </w:rPr>
+        <w:t>)</w:t>
+      </w:r>
+      <w:r>
+        <w:rPr>
+          <w:rFonts w:ascii="Times New Roman" w:hAnsi="Times New Roman" w:cs="Times New Roman"/>
+          <w:bCs/>
+          <w:sz w:val="24"/>
+        </w:rPr>
+        <w:t xml:space="preserve"> “</w:t>
+      </w:r>
+      <w:r>
+        <w:rPr>
+          <w:rFonts w:ascii="Times New Roman" w:eastAsia="Times New Roman" w:hAnsi="Times New Roman" w:cs="Times New Roman"/>
+          <w:sz w:val="24"/>
+          <w:szCs w:val="24"/>
+          <w:lang w:eastAsia="pt-BR"/>
+        </w:rPr>
+        <w:t>Os bancos de dados NoSQL apresentam características que os</w:t>
+      </w:r>
+      <w:r>
+        <w:rPr>
+          <w:rFonts w:ascii="Times New Roman" w:eastAsia="Times New Roman" w:hAnsi="Times New Roman" w:cs="Times New Roman"/>
+          <w:sz w:val="24"/>
+          <w:szCs w:val="24"/>
+          <w:lang w:eastAsia="pt-BR"/>
         </w:rPr>
         <w:t xml:space="preserve"> </w:t>
       </w:r>
       <w:r>
         <w:rPr>
-          <w:rFonts w:ascii="Times New Roman" w:hAnsi="Times New Roman" w:cs="Times New Roman"/>
-          <w:bCs/>
-          <w:sz w:val="24"/>
-        </w:rPr>
-        <w:t xml:space="preserve">Segundo </w:t>
-      </w:r>
-      <w:proofErr w:type="spellStart"/>
-      <w:r>
-        <w:rPr>
-          <w:rFonts w:ascii="Times New Roman" w:hAnsi="Times New Roman" w:cs="Times New Roman"/>
-          <w:bCs/>
-          <w:sz w:val="24"/>
-        </w:rPr>
-        <w:t>Bernadette</w:t>
-      </w:r>
-      <w:proofErr w:type="spellEnd"/>
-      <w:r>
-        <w:rPr>
-          <w:rFonts w:ascii="Times New Roman" w:hAnsi="Times New Roman" w:cs="Times New Roman"/>
-          <w:bCs/>
-          <w:sz w:val="24"/>
-        </w:rPr>
-        <w:t xml:space="preserve">, Hélio </w:t>
-      </w:r>
-      <w:r>
-        <w:rPr>
-          <w:rFonts w:ascii="Times New Roman" w:hAnsi="Times New Roman" w:cs="Times New Roman"/>
-          <w:bCs/>
-          <w:sz w:val="24"/>
-        </w:rPr>
-        <w:t>e Jonas</w:t>
-      </w:r>
-      <w:r>
-        <w:rPr>
-          <w:rFonts w:ascii="Times New Roman" w:hAnsi="Times New Roman" w:cs="Times New Roman"/>
-          <w:bCs/>
-          <w:sz w:val="24"/>
-        </w:rPr>
-        <w:t xml:space="preserve"> (</w:t>
-      </w:r>
-      <w:r>
-        <w:rPr>
-          <w:sz w:val="24"/>
-          <w:szCs w:val="24"/>
-        </w:rPr>
-        <w:t>2011</w:t>
-      </w:r>
-      <w:r>
-        <w:rPr>
-          <w:sz w:val="24"/>
-          <w:szCs w:val="24"/>
-        </w:rPr>
-        <w:t xml:space="preserve"> p.1</w:t>
-      </w:r>
-      <w:r>
-        <w:rPr>
-          <w:rFonts w:ascii="Times New Roman" w:hAnsi="Times New Roman" w:cs="Times New Roman"/>
-          <w:bCs/>
-          <w:sz w:val="24"/>
-        </w:rPr>
-        <w:t>)</w:t>
-      </w:r>
-      <w:r>
-        <w:rPr>
-          <w:rFonts w:ascii="Times New Roman" w:hAnsi="Times New Roman" w:cs="Times New Roman"/>
-          <w:bCs/>
-          <w:sz w:val="24"/>
-        </w:rPr>
-        <w:t xml:space="preserve"> “</w:t>
-      </w:r>
-      <w:r>
-        <w:rPr>
           <w:rFonts w:ascii="Times New Roman" w:eastAsia="Times New Roman" w:hAnsi="Times New Roman" w:cs="Times New Roman"/>
           <w:sz w:val="24"/>
           <w:szCs w:val="24"/>
           <w:lang w:eastAsia="pt-BR"/>
         </w:rPr>
-        <w:t xml:space="preserve">Os bancos de dados </w:t>
-      </w:r>
-      <w:proofErr w:type="spellStart"/>
+        <w:t>diferenciam dos tradicionais sistemas de bancos de dados relacionais, tornando-os</w:t>
+      </w:r>
       <w:r>
         <w:rPr>
           <w:rFonts w:ascii="Times New Roman" w:eastAsia="Times New Roman" w:hAnsi="Times New Roman" w:cs="Times New Roman"/>
@@ -1227,9 +1253,8 @@
           <w:szCs w:val="24"/>
           <w:lang w:eastAsia="pt-BR"/>
         </w:rPr>
-        <w:t>NoSQL</w:t>
-      </w:r>
-      <w:proofErr w:type="spellEnd"/>
+        <w:t xml:space="preserve"> </w:t>
+      </w:r>
       <w:r>
         <w:rPr>
           <w:rFonts w:ascii="Times New Roman" w:eastAsia="Times New Roman" w:hAnsi="Times New Roman" w:cs="Times New Roman"/>
@@ -1237,53 +1262,7 @@
           <w:szCs w:val="24"/>
           <w:lang w:eastAsia="pt-BR"/>
         </w:rPr>
-        <w:t xml:space="preserve"> apresentam características que os</w:t>
-      </w:r>
-      <w:r>
-        <w:rPr>
-          <w:rFonts w:ascii="Times New Roman" w:eastAsia="Times New Roman" w:hAnsi="Times New Roman" w:cs="Times New Roman"/>
-          <w:sz w:val="24"/>
-          <w:szCs w:val="24"/>
-          <w:lang w:eastAsia="pt-BR"/>
-        </w:rPr>
-        <w:t xml:space="preserve"> </w:t>
-      </w:r>
-      <w:r>
-        <w:rPr>
-          <w:rFonts w:ascii="Times New Roman" w:eastAsia="Times New Roman" w:hAnsi="Times New Roman" w:cs="Times New Roman"/>
-          <w:sz w:val="24"/>
-          <w:szCs w:val="24"/>
-          <w:lang w:eastAsia="pt-BR"/>
-        </w:rPr>
-        <w:t>diferenciam dos tradicionais sistemas de bancos de dados relacionais, tornando-os</w:t>
-      </w:r>
-      <w:r>
-        <w:rPr>
-          <w:rFonts w:ascii="Times New Roman" w:eastAsia="Times New Roman" w:hAnsi="Times New Roman" w:cs="Times New Roman"/>
-          <w:sz w:val="24"/>
-          <w:szCs w:val="24"/>
-          <w:lang w:eastAsia="pt-BR"/>
-        </w:rPr>
-        <w:t xml:space="preserve"> </w:t>
-      </w:r>
-      <w:r>
-        <w:rPr>
-          <w:rFonts w:ascii="Times New Roman" w:eastAsia="Times New Roman" w:hAnsi="Times New Roman" w:cs="Times New Roman"/>
-          <w:sz w:val="24"/>
-          <w:szCs w:val="24"/>
-          <w:lang w:eastAsia="pt-BR"/>
-        </w:rPr>
-        <w:t xml:space="preserve">adequados para armazenamento de grandes volumes de </w:t>
-      </w:r>
-      <w:r>
-        <w:rPr>
-          <w:rFonts w:ascii="Times New Roman" w:eastAsia="Times New Roman" w:hAnsi="Times New Roman" w:cs="Times New Roman"/>
-          <w:sz w:val="24"/>
-          <w:szCs w:val="24"/>
-          <w:lang w:eastAsia="pt-BR"/>
-        </w:rPr>
-        <w:lastRenderedPageBreak/>
-        <w:t>dados não estruturados ou</w:t>
+        <w:t>adequados para armazenamento de grandes volumes de dados não estruturados ou</w:t>
       </w:r>
       <w:r>
         <w:rPr>
@@ -1369,80 +1348,116 @@
     </w:p>
     <w:p>
       <w:pPr>
-        <w:ind w:firstLine="708"/>
-        <w:rPr>
-          <w:rFonts w:ascii="Times New Roman" w:hAnsi="Times New Roman" w:cs="Times New Roman"/>
-          <w:bCs/>
-          <w:sz w:val="24"/>
-        </w:rPr>
-      </w:pPr>
-    </w:p>
-    <w:p>
-      <w:pPr>
-        <w:ind w:firstLine="708"/>
-        <w:rPr>
-          <w:rFonts w:ascii="Times New Roman" w:hAnsi="Times New Roman" w:cs="Times New Roman"/>
-          <w:bCs/>
-          <w:sz w:val="24"/>
-        </w:rPr>
-      </w:pPr>
-    </w:p>
-    <w:p>
-      <w:pPr>
-        <w:ind w:firstLine="708"/>
-        <w:rPr>
-          <w:rFonts w:ascii="Times New Roman" w:hAnsi="Times New Roman" w:cs="Times New Roman"/>
-          <w:bCs/>
-          <w:sz w:val="24"/>
-        </w:rPr>
-      </w:pPr>
-    </w:p>
-    <w:p>
-      <w:pPr>
-        <w:ind w:firstLine="708"/>
-        <w:rPr>
-          <w:rFonts w:ascii="Times New Roman" w:hAnsi="Times New Roman" w:cs="Times New Roman"/>
-          <w:bCs/>
-          <w:sz w:val="24"/>
-        </w:rPr>
-      </w:pPr>
-    </w:p>
-    <w:p>
-      <w:pPr>
-        <w:ind w:firstLine="708"/>
-        <w:rPr>
-          <w:rFonts w:ascii="Times New Roman" w:hAnsi="Times New Roman" w:cs="Times New Roman"/>
-          <w:bCs/>
-          <w:sz w:val="24"/>
-        </w:rPr>
-      </w:pPr>
-    </w:p>
-    <w:p>
-      <w:pPr>
-        <w:ind w:firstLine="708"/>
-        <w:rPr>
-          <w:rFonts w:ascii="Times New Roman" w:hAnsi="Times New Roman" w:cs="Times New Roman"/>
-          <w:sz w:val="24"/>
-        </w:rPr>
-      </w:pPr>
-      <w:r>
-        <w:rPr>
-          <w:rFonts w:ascii="Times New Roman" w:hAnsi="Times New Roman" w:cs="Times New Roman"/>
-          <w:sz w:val="24"/>
-        </w:rPr>
-        <w:t>FONTES.</w:t>
-      </w:r>
-    </w:p>
-    <w:p>
-      <w:pPr>
-        <w:ind w:left="708"/>
-        <w:rPr>
-          <w:rFonts w:ascii="Times New Roman" w:hAnsi="Times New Roman" w:cs="Times New Roman"/>
-          <w:sz w:val="24"/>
-          <w:szCs w:val="24"/>
-        </w:rPr>
-      </w:pPr>
-      <w:proofErr w:type="spellStart"/>
+        <w:spacing w:line="360" w:lineRule="auto"/>
+        <w:ind w:firstLine="709"/>
+        <w:rPr>
+          <w:rFonts w:ascii="Times New Roman" w:hAnsi="Times New Roman" w:cs="Times New Roman"/>
+          <w:bCs/>
+          <w:sz w:val="24"/>
+        </w:rPr>
+      </w:pPr>
+    </w:p>
+    <w:p>
+      <w:pPr>
+        <w:spacing w:line="360" w:lineRule="auto"/>
+        <w:ind w:firstLine="709"/>
+        <w:rPr>
+          <w:rFonts w:ascii="Times New Roman" w:hAnsi="Times New Roman" w:cs="Times New Roman"/>
+          <w:bCs/>
+          <w:sz w:val="24"/>
+        </w:rPr>
+      </w:pPr>
+    </w:p>
+    <w:p>
+      <w:pPr>
+        <w:spacing w:line="360" w:lineRule="auto"/>
+        <w:ind w:firstLine="709"/>
+        <w:rPr>
+          <w:rFonts w:ascii="Times New Roman" w:hAnsi="Times New Roman" w:cs="Times New Roman"/>
+          <w:bCs/>
+          <w:sz w:val="24"/>
+        </w:rPr>
+      </w:pPr>
+    </w:p>
+    <w:p>
+      <w:pPr>
+        <w:spacing w:line="360" w:lineRule="auto"/>
+        <w:ind w:firstLine="709"/>
+        <w:rPr>
+          <w:rFonts w:ascii="Times New Roman" w:hAnsi="Times New Roman" w:cs="Times New Roman"/>
+          <w:bCs/>
+          <w:sz w:val="24"/>
+        </w:rPr>
+      </w:pPr>
+    </w:p>
+    <w:p>
+      <w:pPr>
+        <w:spacing w:line="360" w:lineRule="auto"/>
+        <w:ind w:firstLine="709"/>
+        <w:rPr>
+          <w:rFonts w:ascii="Times New Roman" w:hAnsi="Times New Roman" w:cs="Times New Roman"/>
+          <w:bCs/>
+          <w:sz w:val="24"/>
+        </w:rPr>
+      </w:pPr>
+    </w:p>
+    <w:p>
+      <w:pPr>
+        <w:spacing w:line="360" w:lineRule="auto"/>
+        <w:ind w:firstLine="709"/>
+        <w:rPr>
+          <w:rFonts w:ascii="Times New Roman" w:hAnsi="Times New Roman" w:cs="Times New Roman"/>
+          <w:bCs/>
+          <w:sz w:val="24"/>
+        </w:rPr>
+      </w:pPr>
+      <w:bookmarkStart w:id="0" w:name="_GoBack"/>
+      <w:bookmarkEnd w:id="0"/>
+    </w:p>
+    <w:p>
+      <w:pPr>
+        <w:spacing w:line="360" w:lineRule="auto"/>
+        <w:ind w:firstLine="709"/>
+        <w:jc w:val="center"/>
+        <w:rPr>
+          <w:rFonts w:ascii="Times New Roman" w:hAnsi="Times New Roman" w:cs="Times New Roman"/>
+          <w:b/>
+          <w:sz w:val="32"/>
+          <w:szCs w:val="32"/>
+        </w:rPr>
+      </w:pPr>
+      <w:r>
+        <w:rPr>
+          <w:rFonts w:ascii="Times New Roman" w:hAnsi="Times New Roman" w:cs="Times New Roman"/>
+          <w:b/>
+          <w:sz w:val="32"/>
+          <w:szCs w:val="32"/>
+        </w:rPr>
+        <w:lastRenderedPageBreak/>
+        <w:t>FONTES</w:t>
+      </w:r>
+    </w:p>
+    <w:p>
+      <w:pPr>
+        <w:spacing w:line="360" w:lineRule="auto"/>
+        <w:ind w:firstLine="709"/>
+        <w:jc w:val="center"/>
+        <w:rPr>
+          <w:rFonts w:ascii="Times New Roman" w:hAnsi="Times New Roman" w:cs="Times New Roman"/>
+          <w:b/>
+          <w:sz w:val="32"/>
+          <w:szCs w:val="32"/>
+        </w:rPr>
+      </w:pPr>
+    </w:p>
+    <w:p>
+      <w:pPr>
+        <w:spacing w:line="360" w:lineRule="auto"/>
+        <w:rPr>
+          <w:rFonts w:ascii="Times New Roman" w:hAnsi="Times New Roman" w:cs="Times New Roman"/>
+          <w:sz w:val="24"/>
+        </w:rPr>
+      </w:pPr>
       <w:r>
         <w:rPr>
           <w:rFonts w:ascii="Times New Roman" w:hAnsi="Times New Roman" w:cs="Times New Roman"/>
@@ -1453,9 +1468,8 @@
           <w:sz w:val="24"/>
           <w:szCs w:val="24"/>
         </w:rPr>
-        <w:t>NoSQL</w:t>
-      </w:r>
-      <w:proofErr w:type="spellEnd"/>
+        <w:t>NoSQL no desenvolvimento de aplicações Web colaborativa</w:t>
+      </w:r>
       <w:r>
         <w:rPr>
           <w:rFonts w:ascii="Times New Roman" w:hAnsi="Times New Roman" w:cs="Times New Roman"/>
@@ -1466,37 +1480,15 @@
           <w:sz w:val="24"/>
           <w:szCs w:val="24"/>
         </w:rPr>
-        <w:t xml:space="preserve"> no desenvolvimento de aplicações Web colaborativa</w:t>
-      </w:r>
-      <w:r>
-        <w:rPr>
-          <w:rFonts w:ascii="Times New Roman" w:hAnsi="Times New Roman" w:cs="Times New Roman"/>
-          <w:b/>
-          <w:bCs/>
-          <w:i/>
-          <w:iCs/>
-          <w:sz w:val="24"/>
-          <w:szCs w:val="24"/>
-        </w:rPr>
         <w:t xml:space="preserve"> - </w:t>
       </w:r>
-      <w:proofErr w:type="spellStart"/>
-      <w:r>
-        <w:rPr>
-          <w:rFonts w:ascii="Times New Roman" w:hAnsi="Times New Roman" w:cs="Times New Roman"/>
-          <w:sz w:val="24"/>
-          <w:szCs w:val="24"/>
-        </w:rPr>
-        <w:t>Bernadette</w:t>
-      </w:r>
-      <w:proofErr w:type="spellEnd"/>
-      <w:r>
-        <w:rPr>
-          <w:rFonts w:ascii="Times New Roman" w:hAnsi="Times New Roman" w:cs="Times New Roman"/>
-          <w:sz w:val="24"/>
-          <w:szCs w:val="24"/>
-        </w:rPr>
-        <w:t xml:space="preserve"> Farias</w:t>
+      <w:r>
+        <w:rPr>
+          <w:rFonts w:ascii="Times New Roman" w:hAnsi="Times New Roman" w:cs="Times New Roman"/>
+          <w:sz w:val="24"/>
+          <w:szCs w:val="24"/>
+        </w:rPr>
+        <w:t>Bernadette Farias</w:t>
       </w:r>
       <w:r>
         <w:rPr>
@@ -1506,7 +1498,6 @@
         </w:rPr>
         <w:t xml:space="preserve"> </w:t>
       </w:r>
-      <w:proofErr w:type="spellStart"/>
       <w:r>
         <w:rPr>
           <w:rFonts w:ascii="Times New Roman" w:hAnsi="Times New Roman" w:cs="Times New Roman"/>
@@ -1515,7 +1506,6 @@
         </w:rPr>
         <w:t>Lóscio</w:t>
       </w:r>
-      <w:proofErr w:type="spellEnd"/>
       <w:r>
         <w:rPr>
           <w:rFonts w:ascii="Times New Roman" w:hAnsi="Times New Roman" w:cs="Times New Roman"/>
@@ -1530,17 +1520,16 @@
           <w:sz w:val="24"/>
           <w:szCs w:val="24"/>
         </w:rPr>
-        <w:t xml:space="preserve">Hélio Rodrigues de Oliveira, Jonas César de Sousa Pontes </w:t>
-      </w:r>
-    </w:p>
-    <w:p>
-      <w:pPr>
-        <w:ind w:firstLine="708"/>
-        <w:rPr>
-          <w:rFonts w:ascii="Times New Roman" w:hAnsi="Times New Roman" w:cs="Times New Roman"/>
-          <w:sz w:val="24"/>
-        </w:rPr>
-      </w:pPr>
+        <w:t>Hélio Rodrigues de Oliveira, Jonas César de Sousa Pontes</w:t>
+      </w:r>
+      <w:r>
+        <w:rPr>
+          <w:rFonts w:ascii="Times New Roman" w:hAnsi="Times New Roman" w:cs="Times New Roman"/>
+          <w:sz w:val="24"/>
+          <w:szCs w:val="24"/>
+        </w:rPr>
+        <w:t xml:space="preserve">. Disponível em: &lt; </w:t>
+      </w:r>
       <w:hyperlink r:id="rId4" w:history="1">
         <w:r>
           <w:rPr>
@@ -1551,19 +1540,18 @@
           <w:t>https://www.addlabs.uff.br/sbsc_site/SBSC2011_NoSQL.pdf</w:t>
         </w:r>
       </w:hyperlink>
-    </w:p>
-    <w:p>
-      <w:pPr>
-        <w:ind w:firstLine="708"/>
-        <w:rPr>
-          <w:rFonts w:ascii="Times New Roman" w:hAnsi="Times New Roman" w:cs="Times New Roman"/>
-          <w:sz w:val="24"/>
-        </w:rPr>
-      </w:pPr>
-    </w:p>
-    <w:p>
-      <w:pPr>
-        <w:ind w:firstLine="708"/>
+      <w:r>
+        <w:rPr>
+          <w:rFonts w:ascii="Times New Roman" w:hAnsi="Times New Roman" w:cs="Times New Roman"/>
+          <w:sz w:val="24"/>
+          <w:szCs w:val="24"/>
+        </w:rPr>
+        <w:t xml:space="preserve"> &gt;. Acesso mar. 2022.</w:t>
+      </w:r>
+    </w:p>
+    <w:p>
+      <w:pPr>
+        <w:spacing w:line="360" w:lineRule="auto"/>
         <w:rPr>
           <w:rFonts w:ascii="Times New Roman" w:hAnsi="Times New Roman" w:cs="Times New Roman"/>
           <w:sz w:val="24"/>
@@ -1590,15 +1578,16 @@
         </w:rPr>
         <w:t>COMPARAÇÃO DOS PRINCIPAIS FRAMEWORKS JAVASCRIPT PARA DESENVOLVIMENTO WEB.</w:t>
       </w:r>
-    </w:p>
-    <w:p>
-      <w:pPr>
-        <w:ind w:firstLine="708"/>
-        <w:rPr>
-          <w:rFonts w:ascii="Times New Roman" w:hAnsi="Times New Roman" w:cs="Times New Roman"/>
-          <w:sz w:val="24"/>
-        </w:rPr>
-      </w:pPr>
+      <w:r>
+        <w:rPr>
+          <w:rFonts w:ascii="Times New Roman" w:hAnsi="Times New Roman" w:cs="Times New Roman"/>
+          <w:bCs/>
+          <w:iCs/>
+          <w:sz w:val="24"/>
+          <w:szCs w:val="24"/>
+        </w:rPr>
+        <w:t xml:space="preserve"> Disponível em &lt; </w:t>
+      </w:r>
       <w:hyperlink r:id="rId5" w:history="1">
         <w:r>
           <w:rPr>
@@ -1609,22 +1598,24 @@
           <w:t>https://repositorio.animaeducacao.com.br/bitstream/ANIMA/19381/1/Artigo.pdf</w:t>
         </w:r>
       </w:hyperlink>
-    </w:p>
-    <w:p>
-      <w:pPr>
-        <w:ind w:firstLine="708"/>
-        <w:rPr>
-          <w:rFonts w:ascii="Times New Roman" w:hAnsi="Times New Roman" w:cs="Times New Roman"/>
-          <w:sz w:val="24"/>
-        </w:rPr>
-      </w:pPr>
-    </w:p>
-    <w:p>
-      <w:pPr>
-        <w:ind w:firstLine="708"/>
-        <w:rPr>
-          <w:rFonts w:ascii="Times New Roman" w:hAnsi="Times New Roman" w:cs="Times New Roman"/>
-          <w:sz w:val="24"/>
+      <w:r>
+        <w:rPr>
+          <w:rFonts w:ascii="Times New Roman" w:hAnsi="Times New Roman" w:cs="Times New Roman"/>
+          <w:bCs/>
+          <w:iCs/>
+          <w:sz w:val="24"/>
+          <w:szCs w:val="24"/>
+        </w:rPr>
+        <w:t xml:space="preserve"> &gt;. Acesso em mar. 2022.</w:t>
+      </w:r>
+    </w:p>
+    <w:p>
+      <w:pPr>
+        <w:spacing w:line="360" w:lineRule="auto"/>
+        <w:rPr>
+          <w:rFonts w:ascii="Times New Roman" w:hAnsi="Times New Roman" w:cs="Times New Roman"/>
+          <w:sz w:val="24"/>
+          <w:szCs w:val="24"/>
         </w:rPr>
       </w:pPr>
       <w:r>
@@ -1645,15 +1636,15 @@
         </w:rPr>
         <w:t>Comparação com outros frameworks</w:t>
       </w:r>
-    </w:p>
-    <w:p>
-      <w:pPr>
-        <w:ind w:firstLine="708"/>
-        <w:rPr>
-          <w:rFonts w:ascii="Times New Roman" w:hAnsi="Times New Roman" w:cs="Times New Roman"/>
-          <w:sz w:val="24"/>
-        </w:rPr>
-      </w:pPr>
+      <w:r>
+        <w:rPr>
+          <w:rFonts w:ascii="Times New Roman" w:hAnsi="Times New Roman" w:cs="Times New Roman"/>
+          <w:bCs/>
+          <w:iCs/>
+          <w:sz w:val="24"/>
+        </w:rPr>
+        <w:t xml:space="preserve">. Disponível em &lt; </w:t>
+      </w:r>
       <w:hyperlink r:id="rId6" w:history="1">
         <w:r>
           <w:rPr>
@@ -1664,19 +1655,19 @@
           <w:t>https://br.vuejs.org/v2/guide/comparison.html</w:t>
         </w:r>
       </w:hyperlink>
-    </w:p>
-    <w:p>
-      <w:pPr>
-        <w:ind w:firstLine="708"/>
-        <w:rPr>
-          <w:rFonts w:ascii="Times New Roman" w:hAnsi="Times New Roman" w:cs="Times New Roman"/>
-          <w:sz w:val="24"/>
-        </w:rPr>
-      </w:pPr>
-    </w:p>
-    <w:p>
-      <w:pPr>
-        <w:ind w:firstLine="708"/>
+      <w:r>
+        <w:rPr>
+          <w:rFonts w:ascii="Times New Roman" w:hAnsi="Times New Roman" w:cs="Times New Roman"/>
+          <w:bCs/>
+          <w:iCs/>
+          <w:sz w:val="24"/>
+        </w:rPr>
+        <w:t xml:space="preserve"> &gt;. Acesso em mar. 2022.</w:t>
+      </w:r>
+    </w:p>
+    <w:p>
+      <w:pPr>
+        <w:spacing w:line="360" w:lineRule="auto"/>
         <w:rPr>
           <w:rFonts w:ascii="Times New Roman" w:hAnsi="Times New Roman" w:cs="Times New Roman"/>
           <w:sz w:val="24"/>
@@ -1700,15 +1691,15 @@
         </w:rPr>
         <w:t>Introdução – Vue.js</w:t>
       </w:r>
-    </w:p>
-    <w:p>
-      <w:pPr>
-        <w:ind w:firstLine="708"/>
-        <w:rPr>
-          <w:rFonts w:ascii="Times New Roman" w:hAnsi="Times New Roman" w:cs="Times New Roman"/>
-          <w:sz w:val="24"/>
-        </w:rPr>
-      </w:pPr>
+      <w:r>
+        <w:rPr>
+          <w:rFonts w:ascii="Times New Roman" w:hAnsi="Times New Roman" w:cs="Times New Roman"/>
+          <w:bCs/>
+          <w:iCs/>
+          <w:sz w:val="24"/>
+        </w:rPr>
+        <w:t xml:space="preserve">. Disponível em &lt; </w:t>
+      </w:r>
       <w:hyperlink r:id="rId7" w:history="1">
         <w:r>
           <w:rPr>
@@ -1719,23 +1710,26 @@
           <w:t>https://br.vuejs.org/v2/guide/index.html</w:t>
         </w:r>
       </w:hyperlink>
-    </w:p>
-    <w:p>
-      <w:pPr>
-        <w:rPr>
-          <w:rFonts w:ascii="Times New Roman" w:hAnsi="Times New Roman" w:cs="Times New Roman"/>
-          <w:sz w:val="24"/>
-        </w:rPr>
-      </w:pPr>
-    </w:p>
-    <w:p>
-      <w:pPr>
-        <w:ind w:firstLine="708"/>
-        <w:rPr>
-          <w:rFonts w:ascii="Times New Roman" w:hAnsi="Times New Roman" w:cs="Times New Roman"/>
-          <w:sz w:val="24"/>
-          <w:u w:val="single"/>
-        </w:rPr>
+      <w:r>
+        <w:rPr>
+          <w:rFonts w:ascii="Times New Roman" w:hAnsi="Times New Roman" w:cs="Times New Roman"/>
+          <w:bCs/>
+          <w:iCs/>
+          <w:sz w:val="24"/>
+        </w:rPr>
+        <w:t xml:space="preserve"> &gt;. Acesso em mar. 2022.</w:t>
+      </w:r>
+      <w:r>
+        <w:rPr>
+          <w:rFonts w:ascii="Times New Roman" w:hAnsi="Times New Roman" w:cs="Times New Roman"/>
+          <w:sz w:val="24"/>
+        </w:rPr>
+        <w:t xml:space="preserve"> </w:t>
+      </w:r>
+    </w:p>
+    <w:p>
+      <w:pPr>
+        <w:spacing w:line="360" w:lineRule="auto"/>
       </w:pPr>
       <w:r>
         <w:rPr>
@@ -1753,9 +1747,8 @@
           <w:iCs/>
           <w:sz w:val="24"/>
         </w:rPr>
-        <w:t xml:space="preserve">64 Node JS </w:t>
-      </w:r>
-      <w:proofErr w:type="spellStart"/>
+        <w:t>64 Node JS stats that proves its awesomenes</w:t>
+      </w:r>
       <w:r>
         <w:rPr>
           <w:rFonts w:ascii="Times New Roman" w:hAnsi="Times New Roman" w:cs="Times New Roman"/>
@@ -1765,9 +1758,8 @@
           <w:iCs/>
           <w:sz w:val="24"/>
         </w:rPr>
-        <w:t>stats</w:t>
-      </w:r>
-      <w:proofErr w:type="spellEnd"/>
+        <w:t>s</w:t>
+      </w:r>
       <w:r>
         <w:rPr>
           <w:rFonts w:ascii="Times New Roman" w:hAnsi="Times New Roman" w:cs="Times New Roman"/>
@@ -1777,76 +1769,17 @@
           <w:iCs/>
           <w:sz w:val="24"/>
         </w:rPr>
-        <w:t xml:space="preserve"> </w:t>
-      </w:r>
-      <w:proofErr w:type="spellStart"/>
-      <w:r>
-        <w:rPr>
-          <w:rFonts w:ascii="Times New Roman" w:hAnsi="Times New Roman" w:cs="Times New Roman"/>
-          <w:b/>
-          <w:bCs/>
-          <w:i/>
+        <w:t xml:space="preserve"> in 2022</w:t>
+      </w:r>
+      <w:r>
+        <w:rPr>
+          <w:rFonts w:ascii="Times New Roman" w:hAnsi="Times New Roman" w:cs="Times New Roman"/>
+          <w:bCs/>
           <w:iCs/>
           <w:sz w:val="24"/>
         </w:rPr>
-        <w:t>that</w:t>
-      </w:r>
-      <w:proofErr w:type="spellEnd"/>
-      <w:r>
-        <w:rPr>
-          <w:rFonts w:ascii="Times New Roman" w:hAnsi="Times New Roman" w:cs="Times New Roman"/>
-          <w:b/>
-          <w:bCs/>
-          <w:i/>
-          <w:iCs/>
-          <w:sz w:val="24"/>
-        </w:rPr>
-        <w:t xml:space="preserve"> proves its </w:t>
-      </w:r>
-      <w:proofErr w:type="spellStart"/>
-      <w:r>
-        <w:rPr>
-          <w:rFonts w:ascii="Times New Roman" w:hAnsi="Times New Roman" w:cs="Times New Roman"/>
-          <w:b/>
-          <w:bCs/>
-          <w:i/>
-          <w:iCs/>
-          <w:sz w:val="24"/>
-        </w:rPr>
-        <w:t>awesomenes</w:t>
-      </w:r>
-      <w:r>
-        <w:rPr>
-          <w:rFonts w:ascii="Times New Roman" w:hAnsi="Times New Roman" w:cs="Times New Roman"/>
-          <w:b/>
-          <w:bCs/>
-          <w:i/>
-          <w:iCs/>
-          <w:sz w:val="24"/>
-        </w:rPr>
-        <w:t>s</w:t>
-      </w:r>
-      <w:proofErr w:type="spellEnd"/>
-      <w:r>
-        <w:rPr>
-          <w:rFonts w:ascii="Times New Roman" w:hAnsi="Times New Roman" w:cs="Times New Roman"/>
-          <w:b/>
-          <w:bCs/>
-          <w:i/>
-          <w:iCs/>
-          <w:sz w:val="24"/>
-        </w:rPr>
-        <w:t xml:space="preserve"> in 2022</w:t>
-      </w:r>
-    </w:p>
-    <w:p>
-      <w:pPr>
-        <w:ind w:firstLine="708"/>
-        <w:rPr>
-          <w:rFonts w:ascii="Times New Roman" w:hAnsi="Times New Roman" w:cs="Times New Roman"/>
-          <w:sz w:val="24"/>
-        </w:rPr>
-      </w:pPr>
+        <w:t xml:space="preserve">. Disponível em: &lt; </w:t>
+      </w:r>
       <w:hyperlink r:id="rId8" w:anchor="gref" w:history="1">
         <w:r>
           <w:rPr>
@@ -1857,17 +1790,23 @@
           <w:t>https://webtribunal.net/blog/node-js-stats/#gref</w:t>
         </w:r>
       </w:hyperlink>
-    </w:p>
-    <w:p>
-      <w:pPr>
-        <w:ind w:firstLine="708"/>
-        <w:rPr>
-          <w:rFonts w:ascii="Times New Roman" w:hAnsi="Times New Roman" w:cs="Times New Roman"/>
-          <w:sz w:val="24"/>
-        </w:rPr>
-      </w:pPr>
-    </w:p>
-    <w:p/>
+      <w:r>
+        <w:rPr>
+          <w:rFonts w:ascii="Times New Roman" w:hAnsi="Times New Roman" w:cs="Times New Roman"/>
+          <w:bCs/>
+          <w:iCs/>
+          <w:sz w:val="24"/>
+        </w:rPr>
+        <w:t xml:space="preserve"> &gt;</w:t>
+      </w:r>
+      <w:r>
+        <w:rPr>
+          <w:rFonts w:ascii="Times New Roman" w:hAnsi="Times New Roman" w:cs="Times New Roman"/>
+          <w:sz w:val="24"/>
+        </w:rPr>
+        <w:t xml:space="preserve"> . Acesso em mar. 2022.</w:t>
+      </w:r>
+    </w:p>
     <w:sectPr>
       <w:pgSz w:w="11906" w:h="16838"/>
       <w:pgMar w:top="1417" w:right="1701" w:bottom="1417" w:left="1701" w:header="708" w:footer="708" w:gutter="0"/>
@@ -2279,7 +2218,6 @@
   <w:style w:type="character" w:default="1" w:styleId="Fontepargpadro">
     <w:name w:val="Default Paragraph Font"/>
     <w:uiPriority w:val="1"/>
-    <w:semiHidden/>
     <w:unhideWhenUsed/>
   </w:style>
   <w:style w:type="table" w:default="1" w:styleId="Tabelanormal">
@@ -2346,6 +2284,22 @@
     <w:rPr>
       <w:color w:val="605E5C"/>
       <w:shd w:val="clear" w:color="auto" w:fill="E1DFDD"/>
+    </w:rPr>
+  </w:style>
+  <w:style w:type="paragraph" w:customStyle="1" w:styleId="Default">
+    <w:name w:val="Default"/>
+    <w:rsid w:val="00B13C22"/>
+    <w:pPr>
+      <w:autoSpaceDE w:val="0"/>
+      <w:autoSpaceDN w:val="0"/>
+      <w:adjustRightInd w:val="0"/>
+      <w:spacing w:after="0" w:line="240" w:lineRule="auto"/>
+    </w:pPr>
+    <w:rPr>
+      <w:rFonts w:ascii="Times New Roman" w:eastAsia="Calibri" w:hAnsi="Times New Roman" w:cs="Times New Roman"/>
+      <w:color w:val="000000"/>
+      <w:sz w:val="24"/>
+      <w:szCs w:val="24"/>
     </w:rPr>
   </w:style>
 </w:styles>

</xml_diff>